<commit_message>
edited the report, added deployment links
</commit_message>
<xml_diff>
--- a/Group 8 Final Report.docx
+++ b/Group 8 Final Report.docx
@@ -37,8 +37,6 @@
           <w:u w:val="single"/>
         </w:rPr>
       </w:pPr>
-      <w:bookmarkStart w:id="0" w:name="_GoBack"/>
-      <w:bookmarkEnd w:id="0"/>
       <w:r>
         <w:rPr>
           <w:b/>
@@ -392,7 +390,6 @@
         </w:numPr>
         <w:jc w:val="both"/>
       </w:pPr>
-      <w:proofErr w:type="spellStart"/>
       <w:r>
         <w:rPr>
           <w:b/>
@@ -405,7 +402,6 @@
         </w:rPr>
         <w:t>f_monthly</w:t>
       </w:r>
-      <w:proofErr w:type="spellEnd"/>
       <w:r>
         <w:t xml:space="preserve"> </w:t>
       </w:r>
@@ -427,13 +423,7 @@
         <w:t xml:space="preserve">i.e. </w:t>
       </w:r>
       <w:r>
-        <w:t>the d</w:t>
-      </w:r>
-      <w:r>
-        <w:t>ate column was noted in a monthly</w:t>
-      </w:r>
-      <w:r>
-        <w:t xml:space="preserve"> format</w:t>
+        <w:t>the date column was noted in a monthly format</w:t>
       </w:r>
       <w:r>
         <w:t xml:space="preserve"> with</w:t>
@@ -738,6 +728,10 @@
         <w:jc w:val="both"/>
       </w:pPr>
       <w:r>
+        <w:rPr>
+          <w:noProof/>
+          <w:lang w:eastAsia="en-US"/>
+        </w:rPr>
         <w:lastRenderedPageBreak/>
         <w:drawing>
           <wp:inline distT="0" distB="0" distL="0" distR="0" wp14:anchorId="5A9E8937" wp14:editId="0852C78B">
@@ -1049,6 +1043,10 @@
         <w:jc w:val="both"/>
       </w:pPr>
       <w:r>
+        <w:rPr>
+          <w:noProof/>
+          <w:lang w:eastAsia="en-US"/>
+        </w:rPr>
         <w:lastRenderedPageBreak/>
         <w:drawing>
           <wp:inline distT="0" distB="0" distL="0" distR="0" wp14:anchorId="2C4A700E" wp14:editId="0D165BE9">
@@ -1278,6 +1276,10 @@
         <w:ind w:left="720"/>
       </w:pPr>
       <w:r>
+        <w:rPr>
+          <w:noProof/>
+          <w:lang w:eastAsia="en-US"/>
+        </w:rPr>
         <w:lastRenderedPageBreak/>
         <w:drawing>
           <wp:inline distT="0" distB="0" distL="0" distR="0" wp14:anchorId="30DD404A" wp14:editId="3544D1ED">
@@ -1336,10 +1338,7 @@
         </w:numPr>
       </w:pPr>
       <w:r>
-        <w:t xml:space="preserve">Remittances have </w:t>
-      </w:r>
-      <w:r>
-        <w:t>remained steady over the years.</w:t>
+        <w:t>Remittances have remained steady over the years.</w:t>
       </w:r>
     </w:p>
     <w:p>
@@ -1463,6 +1462,10 @@
     </w:p>
     <w:p>
       <w:r>
+        <w:rPr>
+          <w:noProof/>
+          <w:lang w:eastAsia="en-US"/>
+        </w:rPr>
         <w:drawing>
           <wp:inline distT="0" distB="0" distL="0" distR="0" wp14:anchorId="02F9E7CB" wp14:editId="4E003F2D">
             <wp:extent cx="5612130" cy="2426335"/>
@@ -1696,6 +1699,10 @@
         <w:ind w:left="720"/>
       </w:pPr>
       <w:r>
+        <w:rPr>
+          <w:noProof/>
+          <w:lang w:eastAsia="en-US"/>
+        </w:rPr>
         <w:drawing>
           <wp:inline distT="0" distB="0" distL="0" distR="0" wp14:anchorId="2D59F724" wp14:editId="6E917B6B">
             <wp:extent cx="5612130" cy="2503170"/>
@@ -1957,6 +1964,10 @@
         <w:ind w:left="360"/>
       </w:pPr>
       <w:r>
+        <w:rPr>
+          <w:noProof/>
+          <w:lang w:eastAsia="en-US"/>
+        </w:rPr>
         <w:drawing>
           <wp:inline distT="0" distB="0" distL="0" distR="0" wp14:anchorId="2B84C327" wp14:editId="41D973BC">
             <wp:extent cx="5612130" cy="2426335"/>
@@ -2091,6 +2102,10 @@
         <w:ind w:left="720"/>
       </w:pPr>
       <w:r>
+        <w:rPr>
+          <w:noProof/>
+          <w:lang w:eastAsia="en-US"/>
+        </w:rPr>
         <w:lastRenderedPageBreak/>
         <w:drawing>
           <wp:inline distT="0" distB="0" distL="0" distR="0" wp14:anchorId="3A8D23E3" wp14:editId="1E82DBBB">
@@ -2297,6 +2312,10 @@
         <w:ind w:left="720"/>
       </w:pPr>
       <w:r>
+        <w:rPr>
+          <w:noProof/>
+          <w:lang w:eastAsia="en-US"/>
+        </w:rPr>
         <w:lastRenderedPageBreak/>
         <w:drawing>
           <wp:inline distT="0" distB="0" distL="0" distR="0" wp14:anchorId="5059AB08" wp14:editId="6487AF82">
@@ -2352,10 +2371,7 @@
         </w:numPr>
       </w:pPr>
       <w:r>
-        <w:t>Kenya is a net importer however our</w:t>
-      </w:r>
-      <w:r>
-        <w:t xml:space="preserve"> exports are following closely.</w:t>
+        <w:t>Kenya is a net importer however our exports are following closely.</w:t>
       </w:r>
     </w:p>
     <w:p>
@@ -2367,10 +2383,7 @@
         </w:numPr>
       </w:pPr>
       <w:r>
-        <w:t>As the imports rise, so does the exchange rate as money is flowing out of</w:t>
-      </w:r>
-      <w:r>
-        <w:t xml:space="preserve"> the country.</w:t>
+        <w:t>As the imports rise, so does the exchange rate as money is flowing out of the country.</w:t>
       </w:r>
     </w:p>
     <w:p>
@@ -2464,6 +2477,10 @@
         <w:ind w:left="720"/>
       </w:pPr>
       <w:r>
+        <w:rPr>
+          <w:noProof/>
+          <w:lang w:eastAsia="en-US"/>
+        </w:rPr>
         <w:lastRenderedPageBreak/>
         <w:drawing>
           <wp:inline distT="0" distB="0" distL="0" distR="0" wp14:anchorId="518B4721" wp14:editId="6836E947">
@@ -2613,6 +2630,10 @@
         <w:ind w:left="720"/>
       </w:pPr>
       <w:r>
+        <w:rPr>
+          <w:noProof/>
+          <w:lang w:eastAsia="en-US"/>
+        </w:rPr>
         <w:drawing>
           <wp:inline distT="0" distB="0" distL="0" distR="0" wp14:anchorId="33422B24" wp14:editId="58EA423D">
             <wp:extent cx="5612130" cy="2426335"/>
@@ -2655,7 +2676,20 @@
         <w:ind w:left="720"/>
         <w:jc w:val="both"/>
       </w:pPr>
-      <w:r>
+    </w:p>
+    <w:p>
+      <w:pPr>
+        <w:ind w:left="720"/>
+        <w:jc w:val="both"/>
+      </w:pPr>
+    </w:p>
+    <w:p>
+      <w:pPr>
+        <w:ind w:left="720"/>
+        <w:jc w:val="both"/>
+      </w:pPr>
+      <w:r>
+        <w:lastRenderedPageBreak/>
         <w:t>Insights;</w:t>
       </w:r>
     </w:p>
@@ -2669,7 +2703,6 @@
         <w:jc w:val="both"/>
       </w:pPr>
       <w:r>
-        <w:lastRenderedPageBreak/>
         <w:t>The rise in unemployment is due to jobs not being created because there is low investment in the country, the effect doesn't show until much later as companies don't close down immediately we see a drop in currency value, but it catches up eventually.</w:t>
       </w:r>
     </w:p>
@@ -2763,6 +2796,10 @@
         <w:jc w:val="both"/>
       </w:pPr>
       <w:r>
+        <w:rPr>
+          <w:noProof/>
+          <w:lang w:eastAsia="en-US"/>
+        </w:rPr>
         <w:drawing>
           <wp:inline distT="0" distB="0" distL="0" distR="0" wp14:anchorId="4715BAC7" wp14:editId="54CC95A5">
             <wp:extent cx="6144895" cy="4276725"/>
@@ -2808,11 +2845,30 @@
           <w:bCs/>
         </w:rPr>
       </w:pPr>
-      <w:r>
-        <w:rPr>
-          <w:b/>
-          <w:bCs/>
-        </w:rPr>
+    </w:p>
+    <w:p>
+      <w:pPr>
+        <w:jc w:val="both"/>
+        <w:rPr>
+          <w:b/>
+          <w:bCs/>
+        </w:rPr>
+      </w:pPr>
+    </w:p>
+    <w:p>
+      <w:pPr>
+        <w:jc w:val="both"/>
+        <w:rPr>
+          <w:b/>
+          <w:bCs/>
+        </w:rPr>
+      </w:pPr>
+      <w:r>
+        <w:rPr>
+          <w:b/>
+          <w:bCs/>
+        </w:rPr>
+        <w:lastRenderedPageBreak/>
         <w:t xml:space="preserve">Modeling </w:t>
       </w:r>
       <w:r>
@@ -2897,7 +2953,6 @@
                 <w:b/>
                 <w:i/>
               </w:rPr>
-              <w:lastRenderedPageBreak/>
               <w:t>Model</w:t>
             </w:r>
           </w:p>
@@ -4567,14 +4622,164 @@
                 <w:b/>
                 <w:bCs/>
               </w:rPr>
-              <w:t>Apr</w:t>
-            </w:r>
-            <w:r>
+              <w:t>Apr – 2024</w:t>
+            </w:r>
+          </w:p>
+        </w:tc>
+        <w:tc>
+          <w:tcPr>
+            <w:tcW w:w="1201" w:type="dxa"/>
+          </w:tcPr>
+          <w:p>
+            <w:pPr>
+              <w:jc w:val="both"/>
+              <w:rPr>
+                <w:i/>
+              </w:rPr>
+            </w:pPr>
+            <w:r>
+              <w:rPr>
+                <w:i/>
+              </w:rPr>
+              <w:t>560.56</w:t>
+            </w:r>
+          </w:p>
+        </w:tc>
+        <w:tc>
+          <w:tcPr>
+            <w:tcW w:w="1843" w:type="dxa"/>
+          </w:tcPr>
+          <w:p>
+            <w:pPr>
+              <w:jc w:val="both"/>
+              <w:rPr>
+                <w:i/>
+              </w:rPr>
+            </w:pPr>
+            <w:r>
+              <w:rPr>
+                <w:i/>
+              </w:rPr>
+              <w:t>162.67</w:t>
+            </w:r>
+          </w:p>
+        </w:tc>
+        <w:tc>
+          <w:tcPr>
+            <w:tcW w:w="1134" w:type="dxa"/>
+          </w:tcPr>
+          <w:p>
+            <w:pPr>
+              <w:jc w:val="both"/>
+              <w:rPr>
+                <w:i/>
+              </w:rPr>
+            </w:pPr>
+            <w:r>
+              <w:rPr>
+                <w:i/>
+              </w:rPr>
+              <w:t>148.54</w:t>
+            </w:r>
+          </w:p>
+        </w:tc>
+        <w:tc>
+          <w:tcPr>
+            <w:tcW w:w="1417" w:type="dxa"/>
+          </w:tcPr>
+          <w:p>
+            <w:pPr>
+              <w:jc w:val="both"/>
+              <w:rPr>
+                <w:i/>
+              </w:rPr>
+            </w:pPr>
+            <w:r>
+              <w:rPr>
+                <w:i/>
+              </w:rPr>
+              <w:t>155.56</w:t>
+            </w:r>
+          </w:p>
+        </w:tc>
+        <w:tc>
+          <w:tcPr>
+            <w:tcW w:w="993" w:type="dxa"/>
+          </w:tcPr>
+          <w:p>
+            <w:pPr>
+              <w:jc w:val="both"/>
+              <w:rPr>
+                <w:i/>
+              </w:rPr>
+            </w:pPr>
+            <w:r>
+              <w:rPr>
+                <w:i/>
+              </w:rPr>
+              <w:t>139.72</w:t>
+            </w:r>
+          </w:p>
+        </w:tc>
+        <w:tc>
+          <w:tcPr>
+            <w:tcW w:w="1559" w:type="dxa"/>
+          </w:tcPr>
+          <w:p>
+            <w:pPr>
+              <w:jc w:val="both"/>
+              <w:rPr>
+                <w:i/>
+              </w:rPr>
+            </w:pPr>
+          </w:p>
+        </w:tc>
+        <w:tc>
+          <w:tcPr>
+            <w:tcW w:w="1559" w:type="dxa"/>
+          </w:tcPr>
+          <w:p>
+            <w:pPr>
+              <w:jc w:val="both"/>
+              <w:rPr>
+                <w:i/>
+              </w:rPr>
+            </w:pPr>
+            <w:r>
+              <w:rPr>
+                <w:i/>
+              </w:rPr>
+              <w:t>131.57</w:t>
+            </w:r>
+          </w:p>
+        </w:tc>
+      </w:tr>
+      <w:tr>
+        <w:tc>
+          <w:tcPr>
+            <w:tcW w:w="1493" w:type="dxa"/>
+          </w:tcPr>
+          <w:p>
+            <w:pPr>
+              <w:jc w:val="both"/>
               <w:rPr>
                 <w:b/>
                 <w:bCs/>
               </w:rPr>
-              <w:t xml:space="preserve"> – 2024</w:t>
+            </w:pPr>
+            <w:r>
+              <w:rPr>
+                <w:b/>
+                <w:bCs/>
+              </w:rPr>
+              <w:t>May</w:t>
+            </w:r>
+            <w:r>
+              <w:rPr>
+                <w:b/>
+                <w:bCs/>
+              </w:rPr>
+              <w:t xml:space="preserve"> – 2024 </w:t>
             </w:r>
           </w:p>
         </w:tc>
@@ -4593,7 +4798,7 @@
               <w:rPr>
                 <w:i/>
               </w:rPr>
-              <w:t>560.56</w:t>
+              <w:t>662.72</w:t>
             </w:r>
           </w:p>
         </w:tc>
@@ -4612,7 +4817,7 @@
               <w:rPr>
                 <w:i/>
               </w:rPr>
-              <w:t>162.67</w:t>
+              <w:t>164.55</w:t>
             </w:r>
           </w:p>
         </w:tc>
@@ -4631,7 +4836,7 @@
               <w:rPr>
                 <w:i/>
               </w:rPr>
-              <w:t>148.54</w:t>
+              <w:t>148.36</w:t>
             </w:r>
           </w:p>
         </w:tc>
@@ -4650,7 +4855,7 @@
               <w:rPr>
                 <w:i/>
               </w:rPr>
-              <w:t>155.56</w:t>
+              <w:t>155.54</w:t>
             </w:r>
           </w:p>
         </w:tc>
@@ -4669,7 +4874,7 @@
               <w:rPr>
                 <w:i/>
               </w:rPr>
-              <w:t>139.72</w:t>
+              <w:t>138.69</w:t>
             </w:r>
           </w:p>
         </w:tc>
@@ -4701,7 +4906,7 @@
               <w:rPr>
                 <w:i/>
               </w:rPr>
-              <w:t>131.57</w:t>
+              <w:t>131.69</w:t>
             </w:r>
           </w:p>
         </w:tc>
@@ -4724,7 +4929,7 @@
                 <w:b/>
                 <w:bCs/>
               </w:rPr>
-              <w:t>May</w:t>
+              <w:t>Jun</w:t>
             </w:r>
             <w:r>
               <w:rPr>
@@ -4750,7 +4955,7 @@
               <w:rPr>
                 <w:i/>
               </w:rPr>
-              <w:t>662.72</w:t>
+              <w:t>765.02</w:t>
             </w:r>
           </w:p>
         </w:tc>
@@ -4769,7 +4974,7 @@
               <w:rPr>
                 <w:i/>
               </w:rPr>
-              <w:t>164.55</w:t>
+              <w:t>166.44</w:t>
             </w:r>
           </w:p>
         </w:tc>
@@ -4788,7 +4993,7 @@
               <w:rPr>
                 <w:i/>
               </w:rPr>
-              <w:t>148.36</w:t>
+              <w:t>169.22</w:t>
             </w:r>
           </w:p>
         </w:tc>
@@ -4807,7 +5012,7 @@
               <w:rPr>
                 <w:i/>
               </w:rPr>
-              <w:t>155.54</w:t>
+              <w:t>155.40</w:t>
             </w:r>
           </w:p>
         </w:tc>
@@ -4826,7 +5031,7 @@
               <w:rPr>
                 <w:i/>
               </w:rPr>
-              <w:t>138.69</w:t>
+              <w:t>137.67</w:t>
             </w:r>
           </w:p>
         </w:tc>
@@ -4858,7 +5063,7 @@
               <w:rPr>
                 <w:i/>
               </w:rPr>
-              <w:t>131.69</w:t>
+              <w:t>129.36</w:t>
             </w:r>
           </w:p>
         </w:tc>
@@ -4881,7 +5086,7 @@
                 <w:b/>
                 <w:bCs/>
               </w:rPr>
-              <w:t>Jun</w:t>
+              <w:t>July</w:t>
             </w:r>
             <w:r>
               <w:rPr>
@@ -4907,7 +5112,7 @@
               <w:rPr>
                 <w:i/>
               </w:rPr>
-              <w:t>765.02</w:t>
+              <w:t>867.45</w:t>
             </w:r>
           </w:p>
         </w:tc>
@@ -4926,7 +5131,7 @@
               <w:rPr>
                 <w:i/>
               </w:rPr>
-              <w:t>166.44</w:t>
+              <w:t>168.32</w:t>
             </w:r>
           </w:p>
         </w:tc>
@@ -4945,7 +5150,7 @@
               <w:rPr>
                 <w:i/>
               </w:rPr>
-              <w:t>169.22</w:t>
+              <w:t>151.92</w:t>
             </w:r>
           </w:p>
         </w:tc>
@@ -4964,7 +5169,7 @@
               <w:rPr>
                 <w:i/>
               </w:rPr>
-              <w:t>155.40</w:t>
+              <w:t>155.39</w:t>
             </w:r>
           </w:p>
         </w:tc>
@@ -4983,7 +5188,7 @@
               <w:rPr>
                 <w:i/>
               </w:rPr>
-              <w:t>137.67</w:t>
+              <w:t>136.70</w:t>
             </w:r>
           </w:p>
         </w:tc>
@@ -5015,7 +5220,7 @@
               <w:rPr>
                 <w:i/>
               </w:rPr>
-              <w:t>129.36</w:t>
+              <w:t>129.87</w:t>
             </w:r>
           </w:p>
         </w:tc>
@@ -5038,7 +5243,7 @@
                 <w:b/>
                 <w:bCs/>
               </w:rPr>
-              <w:t>July</w:t>
+              <w:t>Aug</w:t>
             </w:r>
             <w:r>
               <w:rPr>
@@ -5064,7 +5269,7 @@
               <w:rPr>
                 <w:i/>
               </w:rPr>
-              <w:t>867.45</w:t>
+              <w:t>970.02</w:t>
             </w:r>
           </w:p>
         </w:tc>
@@ -5083,7 +5288,7 @@
               <w:rPr>
                 <w:i/>
               </w:rPr>
-              <w:t>168.32</w:t>
+              <w:t>170.21</w:t>
             </w:r>
           </w:p>
         </w:tc>
@@ -5102,7 +5307,7 @@
               <w:rPr>
                 <w:i/>
               </w:rPr>
-              <w:t>151.92</w:t>
+              <w:t>152.06</w:t>
             </w:r>
           </w:p>
         </w:tc>
@@ -5121,7 +5326,7 @@
               <w:rPr>
                 <w:i/>
               </w:rPr>
-              <w:t>155.39</w:t>
+              <w:t>155.37</w:t>
             </w:r>
           </w:p>
         </w:tc>
@@ -5140,7 +5345,7 @@
               <w:rPr>
                 <w:i/>
               </w:rPr>
-              <w:t>136.70</w:t>
+              <w:t>135.80</w:t>
             </w:r>
           </w:p>
         </w:tc>
@@ -5172,7 +5377,7 @@
               <w:rPr>
                 <w:i/>
               </w:rPr>
-              <w:t>129.87</w:t>
+              <w:t>129.32</w:t>
             </w:r>
           </w:p>
         </w:tc>
@@ -5195,7 +5400,7 @@
                 <w:b/>
                 <w:bCs/>
               </w:rPr>
-              <w:t>Aug</w:t>
+              <w:t>Sep</w:t>
             </w:r>
             <w:r>
               <w:rPr>
@@ -5221,7 +5426,7 @@
               <w:rPr>
                 <w:i/>
               </w:rPr>
-              <w:t>970.02</w:t>
+              <w:t>1072.71</w:t>
             </w:r>
           </w:p>
         </w:tc>
@@ -5240,7 +5445,7 @@
               <w:rPr>
                 <w:i/>
               </w:rPr>
-              <w:t>170.21</w:t>
+              <w:t>172.09</w:t>
             </w:r>
           </w:p>
         </w:tc>
@@ -5259,7 +5464,7 @@
               <w:rPr>
                 <w:i/>
               </w:rPr>
-              <w:t>152.06</w:t>
+              <w:t>171.16</w:t>
             </w:r>
           </w:p>
         </w:tc>
@@ -5278,7 +5483,7 @@
               <w:rPr>
                 <w:i/>
               </w:rPr>
-              <w:t>155.37</w:t>
+              <w:t>155.27</w:t>
             </w:r>
           </w:p>
         </w:tc>
@@ -5297,7 +5502,7 @@
               <w:rPr>
                 <w:i/>
               </w:rPr>
-              <w:t>135.80</w:t>
+              <w:t>134.95</w:t>
             </w:r>
           </w:p>
         </w:tc>
@@ -5329,7 +5534,7 @@
               <w:rPr>
                 <w:i/>
               </w:rPr>
-              <w:t>129.32</w:t>
+              <w:t>129.20</w:t>
             </w:r>
           </w:p>
         </w:tc>
@@ -5352,7 +5557,7 @@
                 <w:b/>
                 <w:bCs/>
               </w:rPr>
-              <w:t>Sep</w:t>
+              <w:t>Oct</w:t>
             </w:r>
             <w:r>
               <w:rPr>
@@ -5378,7 +5583,7 @@
               <w:rPr>
                 <w:i/>
               </w:rPr>
-              <w:t>1072.71</w:t>
+              <w:t>1175.55</w:t>
             </w:r>
           </w:p>
         </w:tc>
@@ -5397,7 +5602,7 @@
               <w:rPr>
                 <w:i/>
               </w:rPr>
-              <w:t>172.09</w:t>
+              <w:t>173.98</w:t>
             </w:r>
           </w:p>
         </w:tc>
@@ -5416,7 +5621,7 @@
               <w:rPr>
                 <w:i/>
               </w:rPr>
-              <w:t>171.16</w:t>
+              <w:t>154.02</w:t>
             </w:r>
           </w:p>
         </w:tc>
@@ -5435,7 +5640,7 @@
               <w:rPr>
                 <w:i/>
               </w:rPr>
-              <w:t>155.27</w:t>
+              <w:t>155.14</w:t>
             </w:r>
           </w:p>
         </w:tc>
@@ -5454,7 +5659,7 @@
               <w:rPr>
                 <w:i/>
               </w:rPr>
-              <w:t>134.95</w:t>
+              <w:t>134.16</w:t>
             </w:r>
           </w:p>
         </w:tc>
@@ -5509,7 +5714,7 @@
                 <w:b/>
                 <w:bCs/>
               </w:rPr>
-              <w:t>Oct</w:t>
+              <w:t>Nov</w:t>
             </w:r>
             <w:r>
               <w:rPr>
@@ -5535,7 +5740,7 @@
               <w:rPr>
                 <w:i/>
               </w:rPr>
-              <w:t>1175.55</w:t>
+              <w:t>1278.51</w:t>
             </w:r>
           </w:p>
         </w:tc>
@@ -5554,7 +5759,7 @@
               <w:rPr>
                 <w:i/>
               </w:rPr>
-              <w:t>173.98</w:t>
+              <w:t>175.86</w:t>
             </w:r>
           </w:p>
         </w:tc>
@@ -5573,7 +5778,7 @@
               <w:rPr>
                 <w:i/>
               </w:rPr>
-              <w:t>154.02</w:t>
+              <w:t>156.24</w:t>
             </w:r>
           </w:p>
         </w:tc>
@@ -5592,7 +5797,7 @@
               <w:rPr>
                 <w:i/>
               </w:rPr>
-              <w:t>155.14</w:t>
+              <w:t>154.96</w:t>
             </w:r>
           </w:p>
         </w:tc>
@@ -5611,7 +5816,7 @@
               <w:rPr>
                 <w:i/>
               </w:rPr>
-              <w:t>134.16</w:t>
+              <w:t>133.42</w:t>
             </w:r>
           </w:p>
         </w:tc>
@@ -5643,7 +5848,7 @@
               <w:rPr>
                 <w:i/>
               </w:rPr>
-              <w:t>129.20</w:t>
+              <w:t>129.40</w:t>
             </w:r>
           </w:p>
         </w:tc>
@@ -5666,171 +5871,7 @@
                 <w:b/>
                 <w:bCs/>
               </w:rPr>
-              <w:t>Nov</w:t>
-            </w:r>
-            <w:r>
-              <w:rPr>
-                <w:b/>
-                <w:bCs/>
-              </w:rPr>
-              <w:t xml:space="preserve"> – 2024 </w:t>
-            </w:r>
-          </w:p>
-        </w:tc>
-        <w:tc>
-          <w:tcPr>
-            <w:tcW w:w="1201" w:type="dxa"/>
-          </w:tcPr>
-          <w:p>
-            <w:pPr>
-              <w:jc w:val="both"/>
-              <w:rPr>
-                <w:i/>
-              </w:rPr>
-            </w:pPr>
-            <w:r>
-              <w:rPr>
-                <w:i/>
-              </w:rPr>
-              <w:t>1278.51</w:t>
-            </w:r>
-          </w:p>
-        </w:tc>
-        <w:tc>
-          <w:tcPr>
-            <w:tcW w:w="1843" w:type="dxa"/>
-          </w:tcPr>
-          <w:p>
-            <w:pPr>
-              <w:jc w:val="both"/>
-              <w:rPr>
-                <w:i/>
-              </w:rPr>
-            </w:pPr>
-            <w:r>
-              <w:rPr>
-                <w:i/>
-              </w:rPr>
-              <w:t>175.86</w:t>
-            </w:r>
-          </w:p>
-        </w:tc>
-        <w:tc>
-          <w:tcPr>
-            <w:tcW w:w="1134" w:type="dxa"/>
-          </w:tcPr>
-          <w:p>
-            <w:pPr>
-              <w:jc w:val="both"/>
-              <w:rPr>
-                <w:i/>
-              </w:rPr>
-            </w:pPr>
-            <w:r>
-              <w:rPr>
-                <w:i/>
-              </w:rPr>
-              <w:t>156.24</w:t>
-            </w:r>
-          </w:p>
-        </w:tc>
-        <w:tc>
-          <w:tcPr>
-            <w:tcW w:w="1417" w:type="dxa"/>
-          </w:tcPr>
-          <w:p>
-            <w:pPr>
-              <w:jc w:val="both"/>
-              <w:rPr>
-                <w:i/>
-              </w:rPr>
-            </w:pPr>
-            <w:r>
-              <w:rPr>
-                <w:i/>
-              </w:rPr>
-              <w:t>154.96</w:t>
-            </w:r>
-          </w:p>
-        </w:tc>
-        <w:tc>
-          <w:tcPr>
-            <w:tcW w:w="993" w:type="dxa"/>
-          </w:tcPr>
-          <w:p>
-            <w:pPr>
-              <w:jc w:val="both"/>
-              <w:rPr>
-                <w:i/>
-              </w:rPr>
-            </w:pPr>
-            <w:r>
-              <w:rPr>
-                <w:i/>
-              </w:rPr>
-              <w:t>133.42</w:t>
-            </w:r>
-          </w:p>
-        </w:tc>
-        <w:tc>
-          <w:tcPr>
-            <w:tcW w:w="1559" w:type="dxa"/>
-          </w:tcPr>
-          <w:p>
-            <w:pPr>
-              <w:jc w:val="both"/>
-              <w:rPr>
-                <w:i/>
-              </w:rPr>
-            </w:pPr>
-          </w:p>
-        </w:tc>
-        <w:tc>
-          <w:tcPr>
-            <w:tcW w:w="1559" w:type="dxa"/>
-          </w:tcPr>
-          <w:p>
-            <w:pPr>
-              <w:jc w:val="both"/>
-              <w:rPr>
-                <w:i/>
-              </w:rPr>
-            </w:pPr>
-            <w:r>
-              <w:rPr>
-                <w:i/>
-              </w:rPr>
-              <w:t>129.40</w:t>
-            </w:r>
-          </w:p>
-        </w:tc>
-      </w:tr>
-      <w:tr>
-        <w:tc>
-          <w:tcPr>
-            <w:tcW w:w="1493" w:type="dxa"/>
-          </w:tcPr>
-          <w:p>
-            <w:pPr>
-              <w:jc w:val="both"/>
-              <w:rPr>
-                <w:b/>
-                <w:bCs/>
-              </w:rPr>
-            </w:pPr>
-            <w:r>
-              <w:rPr>
-                <w:b/>
-                <w:bCs/>
-              </w:rPr>
-              <w:t>Dec</w:t>
-            </w:r>
-            <w:r>
-              <w:rPr>
-                <w:b/>
-                <w:bCs/>
-              </w:rPr>
-              <w:t xml:space="preserve"> – 2024</w:t>
+              <w:t>Dec – 2024</w:t>
             </w:r>
           </w:p>
         </w:tc>
@@ -5977,11 +6018,48 @@
           <w:bCs/>
         </w:rPr>
       </w:pPr>
-      <w:r>
-        <w:rPr>
-          <w:b/>
-          <w:bCs/>
-        </w:rPr>
+    </w:p>
+    <w:p>
+      <w:pPr>
+        <w:jc w:val="both"/>
+        <w:rPr>
+          <w:b/>
+          <w:bCs/>
+        </w:rPr>
+      </w:pPr>
+    </w:p>
+    <w:p>
+      <w:pPr>
+        <w:jc w:val="both"/>
+        <w:rPr>
+          <w:b/>
+          <w:bCs/>
+        </w:rPr>
+      </w:pPr>
+    </w:p>
+    <w:p>
+      <w:pPr>
+        <w:jc w:val="both"/>
+        <w:rPr>
+          <w:b/>
+          <w:bCs/>
+        </w:rPr>
+      </w:pPr>
+    </w:p>
+    <w:p>
+      <w:pPr>
+        <w:jc w:val="both"/>
+        <w:rPr>
+          <w:b/>
+          <w:bCs/>
+        </w:rPr>
+      </w:pPr>
+      <w:r>
+        <w:rPr>
+          <w:b/>
+          <w:bCs/>
+        </w:rPr>
+        <w:lastRenderedPageBreak/>
         <w:t>Conclusion and Recommendation</w:t>
       </w:r>
     </w:p>
@@ -6114,7 +6192,6 @@
         </w:rPr>
       </w:pPr>
       <w:r>
-        <w:lastRenderedPageBreak/>
         <w:t>Savings</w:t>
       </w:r>
     </w:p>
@@ -6505,6 +6582,7 @@
           <w:b/>
           <w:bCs/>
         </w:rPr>
+        <w:lastRenderedPageBreak/>
         <w:t>Deployment and Practical Application</w:t>
       </w:r>
     </w:p>
@@ -6513,45 +6591,195 @@
         <w:jc w:val="both"/>
       </w:pPr>
       <w:r>
-        <w:t xml:space="preserve">Deployment could be implemented using platforms such as </w:t>
+        <w:t xml:space="preserve">We have deployed links for all the models, however, we highly suggest using the LSTM and Moving Average models as these had the best forecasts. They are hosted on </w:t>
       </w:r>
       <w:proofErr w:type="spellStart"/>
       <w:r>
-        <w:rPr>
-          <w:b/>
-          <w:bCs/>
-        </w:rPr>
         <w:t>Streamlit</w:t>
       </w:r>
       <w:proofErr w:type="spellEnd"/>
       <w:r>
-        <w:t xml:space="preserve">, </w:t>
-      </w:r>
-      <w:r>
-        <w:rPr>
-          <w:b/>
-          <w:bCs/>
-        </w:rPr>
-        <w:t>Power BI</w:t>
-      </w:r>
-      <w:r>
-        <w:t xml:space="preserve">, or integrated into a </w:t>
-      </w:r>
-      <w:r>
-        <w:rPr>
-          <w:b/>
-          <w:bCs/>
-        </w:rPr>
-        <w:t>Python Flask API</w:t>
-      </w:r>
-      <w:r>
-        <w:t xml:space="preserve"> for web-based accessibility.</w:t>
+        <w:t>.</w:t>
       </w:r>
     </w:p>
     <w:p>
       <w:pPr>
         <w:jc w:val="both"/>
-      </w:pPr>
+        <w:rPr>
+          <w:b/>
+        </w:rPr>
+      </w:pPr>
+    </w:p>
+    <w:p>
+      <w:pPr>
+        <w:jc w:val="both"/>
+        <w:rPr>
+          <w:b/>
+        </w:rPr>
+      </w:pPr>
+      <w:r>
+        <w:rPr>
+          <w:b/>
+        </w:rPr>
+        <w:t>Links</w:t>
+      </w:r>
+    </w:p>
+    <w:p>
+      <w:pPr>
+        <w:jc w:val="both"/>
+        <w:rPr>
+          <w:b/>
+        </w:rPr>
+      </w:pPr>
+    </w:p>
+    <w:p>
+      <w:pPr>
+        <w:jc w:val="both"/>
+        <w:rPr>
+          <w:b/>
+        </w:rPr>
+      </w:pPr>
+      <w:hyperlink r:id="rId16" w:history="1">
+        <w:r>
+          <w:rPr>
+            <w:rStyle w:val="Hyperlink"/>
+            <w:b/>
+          </w:rPr>
+          <w:t>https://3nfhv5xrewi5db4bnccaaj.streamlit.app/</w:t>
+        </w:r>
+      </w:hyperlink>
+      <w:r>
+        <w:rPr>
+          <w:b/>
+        </w:rPr>
+        <w:t xml:space="preserve">  - Moving Average</w:t>
+      </w:r>
+    </w:p>
+    <w:p>
+      <w:pPr>
+        <w:jc w:val="both"/>
+        <w:rPr>
+          <w:b/>
+        </w:rPr>
+      </w:pPr>
+      <w:hyperlink r:id="rId17" w:history="1">
+        <w:r>
+          <w:rPr>
+            <w:rStyle w:val="Hyperlink"/>
+            <w:b/>
+          </w:rPr>
+          <w:t>https://dtesspt5phbkjjphfqgnqb.streamlit.app/</w:t>
+        </w:r>
+      </w:hyperlink>
+      <w:r>
+        <w:rPr>
+          <w:b/>
+        </w:rPr>
+        <w:t xml:space="preserve"> </w:t>
+      </w:r>
+      <w:r>
+        <w:rPr>
+          <w:b/>
+        </w:rPr>
+        <w:t xml:space="preserve"> - Exponential Smoothing</w:t>
+      </w:r>
+    </w:p>
+    <w:p>
+      <w:pPr>
+        <w:jc w:val="both"/>
+        <w:rPr>
+          <w:b/>
+        </w:rPr>
+      </w:pPr>
+      <w:hyperlink r:id="rId18" w:history="1">
+        <w:r>
+          <w:rPr>
+            <w:rStyle w:val="Hyperlink"/>
+            <w:b/>
+          </w:rPr>
+          <w:t>https://yvgduwvqd7ewzqbjnj9p5d.streamlit.app/</w:t>
+        </w:r>
+      </w:hyperlink>
+      <w:r>
+        <w:rPr>
+          <w:b/>
+        </w:rPr>
+        <w:t xml:space="preserve"> </w:t>
+      </w:r>
+      <w:r>
+        <w:rPr>
+          <w:b/>
+        </w:rPr>
+        <w:t xml:space="preserve"> - Prophet </w:t>
+      </w:r>
+    </w:p>
+    <w:p>
+      <w:pPr>
+        <w:jc w:val="both"/>
+        <w:rPr>
+          <w:b/>
+        </w:rPr>
+      </w:pPr>
+      <w:hyperlink r:id="rId19" w:history="1">
+        <w:r>
+          <w:rPr>
+            <w:rStyle w:val="Hyperlink"/>
+            <w:b/>
+          </w:rPr>
+          <w:t>https://lsggpmqdobdhcttbnfse8o.streamlit.app/</w:t>
+        </w:r>
+      </w:hyperlink>
+      <w:r>
+        <w:rPr>
+          <w:b/>
+        </w:rPr>
+        <w:t xml:space="preserve"> </w:t>
+      </w:r>
+      <w:r>
+        <w:rPr>
+          <w:b/>
+        </w:rPr>
+        <w:t xml:space="preserve"> - </w:t>
+      </w:r>
+      <w:proofErr w:type="spellStart"/>
+      <w:r>
+        <w:rPr>
+          <w:b/>
+        </w:rPr>
+        <w:t>XGBoost</w:t>
+      </w:r>
+      <w:proofErr w:type="spellEnd"/>
+    </w:p>
+    <w:p>
+      <w:pPr>
+        <w:jc w:val="both"/>
+        <w:rPr>
+          <w:b/>
+        </w:rPr>
+      </w:pPr>
+      <w:hyperlink r:id="rId20" w:history="1">
+        <w:r>
+          <w:rPr>
+            <w:rStyle w:val="Hyperlink"/>
+            <w:b/>
+          </w:rPr>
+          <w:t>https://lyxju5v4sjnfcraat7tpa7.streamlit.app/</w:t>
+        </w:r>
+      </w:hyperlink>
+      <w:r>
+        <w:rPr>
+          <w:b/>
+        </w:rPr>
+        <w:t xml:space="preserve"> </w:t>
+      </w:r>
+      <w:bookmarkStart w:id="0" w:name="_GoBack"/>
+      <w:bookmarkEnd w:id="0"/>
+      <w:r>
+        <w:rPr>
+          <w:b/>
+        </w:rPr>
+        <w:t xml:space="preserve"> - ARIMA</w:t>
+      </w:r>
     </w:p>
     <w:sectPr>
       <w:pgSz w:w="12240" w:h="15840"/>
@@ -11003,6 +11231,17 @@
       </w:tblBorders>
     </w:tblPr>
   </w:style>
+  <w:style w:type="character" w:styleId="Hyperlink">
+    <w:name w:val="Hyperlink"/>
+    <w:basedOn w:val="DefaultParagraphFont"/>
+    <w:uiPriority w:val="99"/>
+    <w:unhideWhenUsed/>
+    <w:rsid w:val="00AF77B8"/>
+    <w:rPr>
+      <w:color w:val="467886" w:themeColor="hyperlink"/>
+      <w:u w:val="single"/>
+    </w:rPr>
+  </w:style>
 </w:styles>
 </file>
 

</xml_diff>